<commit_message>
Clinical Inv Insp Pate - Download file name format has changed - new format cliilapr2021.txt (month + year) -Change Request Document updated
</commit_message>
<xml_diff>
--- a/Documents/ChangeAndBlackoutPlan/DDAS Change Control V1.2.2.docx
+++ b/Documents/ChangeAndBlackoutPlan/DDAS Change Control V1.2.2.docx
@@ -12,6 +12,9 @@
         <w:gridCol w:w="9242"/>
       </w:tblGrid>
       <w:tr>
+        <w:trPr>
+          <w:trHeight w:val="699"/>
+        </w:trPr>
         <w:tc>
           <w:tcPr>
             <w:tcW w:w="9242" w:type="dxa"/>
@@ -19,16 +22,17 @@
           </w:tcPr>
           <w:p>
             <w:pPr>
+              <w:pStyle w:val="Heading1"/>
               <w:jc w:val="center"/>
               <w:rPr>
-                <w:b/>
-              </w:rPr>
-            </w:pPr>
-            <w:r>
-              <w:rPr>
-                <w:b/>
-              </w:rPr>
-              <w:t xml:space="preserve">Change Control Template </w:t>
+                <w:color w:val="FFFFFF" w:themeColor="background1"/>
+              </w:rPr>
+            </w:pPr>
+            <w:r>
+              <w:rPr>
+                <w:color w:val="FFFFFF" w:themeColor="background1"/>
+              </w:rPr>
+              <w:t>Change Control Template</w:t>
             </w:r>
           </w:p>
           <w:p/>
@@ -1079,31 +1083,15 @@
             <w:pPr>
               <w:rPr>
                 <w:rFonts w:ascii="Arial" w:hAnsi="Arial" w:cs="Arial"/>
-                <w:sz w:val="20"/>
-                <w:szCs w:val="20"/>
-              </w:rPr>
-            </w:pPr>
-          </w:p>
-          <w:p>
-            <w:pPr>
-              <w:rPr>
-                <w:rFonts w:ascii="Arial" w:hAnsi="Arial" w:cs="Arial"/>
-                <w:sz w:val="20"/>
-                <w:szCs w:val="20"/>
-              </w:rPr>
-            </w:pPr>
-          </w:p>
-          <w:p>
-            <w:pPr>
-              <w:rPr>
-                <w:rFonts w:ascii="Arial" w:hAnsi="Arial" w:cs="Arial"/>
-                <w:sz w:val="20"/>
-                <w:szCs w:val="20"/>
-              </w:rPr>
-            </w:pPr>
-            <w:r>
-              <w:rPr>
-                <w:rFonts w:ascii="Arial" w:hAnsi="Arial" w:cs="Arial"/>
+                <w:b/>
+                <w:sz w:val="20"/>
+                <w:szCs w:val="20"/>
+              </w:rPr>
+            </w:pPr>
+            <w:r>
+              <w:rPr>
+                <w:rFonts w:ascii="Arial" w:hAnsi="Arial" w:cs="Arial"/>
+                <w:b/>
                 <w:sz w:val="20"/>
                 <w:szCs w:val="20"/>
               </w:rPr>
@@ -1126,56 +1114,55 @@
           </w:p>
           <w:p>
             <w:r>
-              <w:t>The ‘/t’ field separator is changed to ‘~’.  Hence code change codes changes were required to handle this change.</w:t>
-            </w:r>
-          </w:p>
-          <w:p>
-            <w:pPr>
-              <w:rPr>
-                <w:rFonts w:ascii="Arial" w:hAnsi="Arial" w:cs="Arial"/>
-                <w:sz w:val="20"/>
-                <w:szCs w:val="20"/>
-              </w:rPr>
-            </w:pPr>
-          </w:p>
-          <w:p>
-            <w:pPr>
-              <w:rPr>
-                <w:rFonts w:ascii="Arial" w:hAnsi="Arial" w:cs="Arial"/>
-                <w:sz w:val="20"/>
-                <w:szCs w:val="20"/>
-              </w:rPr>
-            </w:pPr>
-          </w:p>
-          <w:p>
-            <w:pPr>
-              <w:rPr>
-                <w:rFonts w:ascii="Arial" w:hAnsi="Arial" w:cs="Arial"/>
-                <w:sz w:val="20"/>
-                <w:szCs w:val="20"/>
-              </w:rPr>
-            </w:pPr>
-          </w:p>
-          <w:p>
-            <w:pPr>
-              <w:rPr>
-                <w:rFonts w:ascii="Arial" w:hAnsi="Arial" w:cs="Arial"/>
-                <w:sz w:val="20"/>
-                <w:szCs w:val="20"/>
-              </w:rPr>
-            </w:pPr>
-          </w:p>
-          <w:p>
-            <w:pPr>
-              <w:rPr>
-                <w:rFonts w:ascii="Arial" w:hAnsi="Arial" w:cs="Arial"/>
-                <w:sz w:val="20"/>
-                <w:szCs w:val="20"/>
-              </w:rPr>
-            </w:pPr>
-            <w:r>
-              <w:rPr>
-                <w:rFonts w:ascii="Arial" w:hAnsi="Arial" w:cs="Arial"/>
+              <w:t>The ‘/t’ field separator is changed to ‘~’.  Hence code change required to handle this change</w:t>
+            </w:r>
+            <w:r>
+              <w:t xml:space="preserve"> in the separator</w:t>
+            </w:r>
+            <w:r>
+              <w:t>.</w:t>
+            </w:r>
+          </w:p>
+          <w:p>
+            <w:pPr>
+              <w:rPr>
+                <w:rFonts w:ascii="Arial" w:hAnsi="Arial" w:cs="Arial"/>
+                <w:sz w:val="20"/>
+                <w:szCs w:val="20"/>
+              </w:rPr>
+            </w:pPr>
+          </w:p>
+          <w:p>
+            <w:pPr>
+              <w:rPr>
+                <w:rFonts w:ascii="Arial" w:hAnsi="Arial" w:cs="Arial"/>
+                <w:sz w:val="20"/>
+                <w:szCs w:val="20"/>
+              </w:rPr>
+            </w:pPr>
+          </w:p>
+          <w:p>
+            <w:pPr>
+              <w:rPr>
+                <w:rFonts w:ascii="Arial" w:hAnsi="Arial" w:cs="Arial"/>
+                <w:sz w:val="20"/>
+                <w:szCs w:val="20"/>
+              </w:rPr>
+            </w:pPr>
+          </w:p>
+          <w:p>
+            <w:pPr>
+              <w:rPr>
+                <w:rFonts w:ascii="Arial" w:hAnsi="Arial" w:cs="Arial"/>
+                <w:b/>
+                <w:sz w:val="20"/>
+                <w:szCs w:val="20"/>
+              </w:rPr>
+            </w:pPr>
+            <w:r>
+              <w:rPr>
+                <w:rFonts w:ascii="Arial" w:hAnsi="Arial" w:cs="Arial"/>
+                <w:b/>
                 <w:sz w:val="20"/>
                 <w:szCs w:val="20"/>
               </w:rPr>
@@ -1216,32 +1203,31 @@
               <w:t xml:space="preserve">ed to handle the revised </w:t>
             </w:r>
             <w:r>
-              <w:t xml:space="preserve">Clinical Investigator Inspection List (CLIL) (CDER) </w:t>
-            </w:r>
-            <w:r>
-              <w:t>file.</w:t>
-            </w:r>
-          </w:p>
-          <w:p>
-            <w:pPr>
-              <w:rPr>
-                <w:rFonts w:ascii="Arial" w:hAnsi="Arial" w:cs="Arial"/>
-                <w:sz w:val="20"/>
-                <w:szCs w:val="20"/>
-              </w:rPr>
-            </w:pPr>
-          </w:p>
-          <w:p>
-            <w:pPr>
-              <w:rPr>
-                <w:rFonts w:ascii="Arial" w:hAnsi="Arial" w:cs="Arial"/>
-                <w:sz w:val="20"/>
-                <w:szCs w:val="20"/>
-              </w:rPr>
-            </w:pPr>
-            <w:r>
-              <w:rPr>
-                <w:rFonts w:ascii="Arial" w:hAnsi="Arial" w:cs="Arial"/>
+              <w:t>Clinical Investigator Inspection List (CLIL) (CDER) file.</w:t>
+            </w:r>
+          </w:p>
+          <w:p>
+            <w:pPr>
+              <w:rPr>
+                <w:rFonts w:ascii="Arial" w:hAnsi="Arial" w:cs="Arial"/>
+                <w:sz w:val="20"/>
+                <w:szCs w:val="20"/>
+              </w:rPr>
+            </w:pPr>
+          </w:p>
+          <w:p>
+            <w:pPr>
+              <w:rPr>
+                <w:rFonts w:ascii="Arial" w:hAnsi="Arial" w:cs="Arial"/>
+                <w:b/>
+                <w:sz w:val="20"/>
+                <w:szCs w:val="20"/>
+              </w:rPr>
+            </w:pPr>
+            <w:r>
+              <w:rPr>
+                <w:rFonts w:ascii="Arial" w:hAnsi="Arial" w:cs="Arial"/>
+                <w:b/>
                 <w:sz w:val="20"/>
                 <w:szCs w:val="20"/>
               </w:rPr>
@@ -1252,22 +1238,25 @@
             <w:pPr>
               <w:rPr>
                 <w:rFonts w:ascii="Arial" w:hAnsi="Arial" w:cs="Arial"/>
-                <w:sz w:val="20"/>
-                <w:szCs w:val="20"/>
-              </w:rPr>
-            </w:pPr>
-          </w:p>
-          <w:p>
-            <w:pPr>
-              <w:rPr>
-                <w:rFonts w:ascii="Arial" w:hAnsi="Arial" w:cs="Arial"/>
-                <w:sz w:val="20"/>
-                <w:szCs w:val="20"/>
-              </w:rPr>
-            </w:pPr>
-            <w:r>
-              <w:rPr>
-                <w:rFonts w:ascii="Arial" w:hAnsi="Arial" w:cs="Arial"/>
+                <w:b/>
+                <w:sz w:val="20"/>
+                <w:szCs w:val="20"/>
+              </w:rPr>
+            </w:pPr>
+          </w:p>
+          <w:p>
+            <w:pPr>
+              <w:rPr>
+                <w:rFonts w:ascii="Arial" w:hAnsi="Arial" w:cs="Arial"/>
+                <w:b/>
+                <w:sz w:val="20"/>
+                <w:szCs w:val="20"/>
+              </w:rPr>
+            </w:pPr>
+            <w:r>
+              <w:rPr>
+                <w:rFonts w:ascii="Arial" w:hAnsi="Arial" w:cs="Arial"/>
+                <w:b/>
                 <w:sz w:val="20"/>
                 <w:szCs w:val="20"/>
               </w:rPr>
@@ -1278,22 +1267,25 @@
             <w:pPr>
               <w:rPr>
                 <w:rFonts w:ascii="Arial" w:hAnsi="Arial" w:cs="Arial"/>
-                <w:sz w:val="20"/>
-                <w:szCs w:val="20"/>
-              </w:rPr>
-            </w:pPr>
-          </w:p>
-          <w:p>
-            <w:pPr>
-              <w:rPr>
-                <w:rFonts w:ascii="Arial" w:hAnsi="Arial" w:cs="Arial"/>
-                <w:sz w:val="20"/>
-                <w:szCs w:val="20"/>
-              </w:rPr>
-            </w:pPr>
-            <w:r>
-              <w:rPr>
-                <w:rFonts w:ascii="Arial" w:hAnsi="Arial" w:cs="Arial"/>
+                <w:b/>
+                <w:sz w:val="20"/>
+                <w:szCs w:val="20"/>
+              </w:rPr>
+            </w:pPr>
+          </w:p>
+          <w:p>
+            <w:pPr>
+              <w:rPr>
+                <w:rFonts w:ascii="Arial" w:hAnsi="Arial" w:cs="Arial"/>
+                <w:b/>
+                <w:sz w:val="20"/>
+                <w:szCs w:val="20"/>
+              </w:rPr>
+            </w:pPr>
+            <w:r>
+              <w:rPr>
+                <w:rFonts w:ascii="Arial" w:hAnsi="Arial" w:cs="Arial"/>
+                <w:b/>
                 <w:sz w:val="20"/>
                 <w:szCs w:val="20"/>
               </w:rPr>
@@ -1304,22 +1296,25 @@
             <w:pPr>
               <w:rPr>
                 <w:rFonts w:ascii="Arial" w:hAnsi="Arial" w:cs="Arial"/>
-                <w:sz w:val="20"/>
-                <w:szCs w:val="20"/>
-              </w:rPr>
-            </w:pPr>
-          </w:p>
-          <w:p>
-            <w:pPr>
-              <w:rPr>
-                <w:rFonts w:ascii="Arial" w:hAnsi="Arial" w:cs="Arial"/>
-                <w:sz w:val="20"/>
-                <w:szCs w:val="20"/>
-              </w:rPr>
-            </w:pPr>
-            <w:r>
-              <w:rPr>
-                <w:rFonts w:ascii="Arial" w:hAnsi="Arial" w:cs="Arial"/>
+                <w:b/>
+                <w:sz w:val="20"/>
+                <w:szCs w:val="20"/>
+              </w:rPr>
+            </w:pPr>
+          </w:p>
+          <w:p>
+            <w:pPr>
+              <w:rPr>
+                <w:rFonts w:ascii="Arial" w:hAnsi="Arial" w:cs="Arial"/>
+                <w:b/>
+                <w:sz w:val="20"/>
+                <w:szCs w:val="20"/>
+              </w:rPr>
+            </w:pPr>
+            <w:r>
+              <w:rPr>
+                <w:rFonts w:ascii="Arial" w:hAnsi="Arial" w:cs="Arial"/>
+                <w:b/>
                 <w:sz w:val="20"/>
                 <w:szCs w:val="20"/>
               </w:rPr>
@@ -1822,9 +1817,101 @@
                 <w:szCs w:val="20"/>
               </w:rPr>
             </w:pPr>
-            <w:r>
-              <w:rPr>
-                <w:rFonts w:ascii="Arial" w:hAnsi="Arial" w:cs="Arial"/>
+          </w:p>
+          <w:p>
+            <w:pPr>
+              <w:rPr>
+                <w:rFonts w:ascii="Arial" w:hAnsi="Arial" w:cs="Arial"/>
+                <w:sz w:val="20"/>
+                <w:szCs w:val="20"/>
+              </w:rPr>
+            </w:pPr>
+          </w:p>
+          <w:p>
+            <w:pPr>
+              <w:rPr>
+                <w:rFonts w:ascii="Arial" w:hAnsi="Arial" w:cs="Arial"/>
+                <w:sz w:val="20"/>
+                <w:szCs w:val="20"/>
+              </w:rPr>
+            </w:pPr>
+          </w:p>
+          <w:p>
+            <w:pPr>
+              <w:rPr>
+                <w:rFonts w:ascii="Arial" w:hAnsi="Arial" w:cs="Arial"/>
+                <w:sz w:val="20"/>
+                <w:szCs w:val="20"/>
+              </w:rPr>
+            </w:pPr>
+          </w:p>
+          <w:p>
+            <w:pPr>
+              <w:rPr>
+                <w:rFonts w:ascii="Arial" w:hAnsi="Arial" w:cs="Arial"/>
+                <w:sz w:val="20"/>
+                <w:szCs w:val="20"/>
+              </w:rPr>
+            </w:pPr>
+          </w:p>
+          <w:p>
+            <w:pPr>
+              <w:rPr>
+                <w:rFonts w:ascii="Arial" w:hAnsi="Arial" w:cs="Arial"/>
+                <w:sz w:val="20"/>
+                <w:szCs w:val="20"/>
+              </w:rPr>
+            </w:pPr>
+          </w:p>
+          <w:p>
+            <w:pPr>
+              <w:rPr>
+                <w:rFonts w:ascii="Arial" w:hAnsi="Arial" w:cs="Arial"/>
+                <w:sz w:val="20"/>
+                <w:szCs w:val="20"/>
+              </w:rPr>
+            </w:pPr>
+          </w:p>
+          <w:p>
+            <w:pPr>
+              <w:rPr>
+                <w:rFonts w:ascii="Arial" w:hAnsi="Arial" w:cs="Arial"/>
+                <w:sz w:val="20"/>
+                <w:szCs w:val="20"/>
+              </w:rPr>
+            </w:pPr>
+          </w:p>
+          <w:p>
+            <w:pPr>
+              <w:rPr>
+                <w:rFonts w:ascii="Arial" w:hAnsi="Arial" w:cs="Arial"/>
+                <w:sz w:val="20"/>
+                <w:szCs w:val="20"/>
+              </w:rPr>
+            </w:pPr>
+          </w:p>
+          <w:p>
+            <w:pPr>
+              <w:rPr>
+                <w:rFonts w:ascii="Arial" w:hAnsi="Arial" w:cs="Arial"/>
+                <w:sz w:val="20"/>
+                <w:szCs w:val="20"/>
+              </w:rPr>
+            </w:pPr>
+          </w:p>
+          <w:p>
+            <w:pPr>
+              <w:rPr>
+                <w:rFonts w:ascii="Arial" w:hAnsi="Arial" w:cs="Arial"/>
+                <w:b/>
+                <w:sz w:val="20"/>
+                <w:szCs w:val="20"/>
+              </w:rPr>
+            </w:pPr>
+            <w:r>
+              <w:rPr>
+                <w:rFonts w:ascii="Arial" w:hAnsi="Arial" w:cs="Arial"/>
+                <w:b/>
                 <w:sz w:val="20"/>
                 <w:szCs w:val="20"/>
               </w:rPr>
@@ -1833,6 +1920,7 @@
             <w:r>
               <w:rPr>
                 <w:rFonts w:ascii="Arial" w:hAnsi="Arial" w:cs="Arial"/>
+                <w:b/>
                 <w:sz w:val="20"/>
                 <w:szCs w:val="20"/>
               </w:rPr>
@@ -1921,7 +2009,6 @@
               </w:rPr>
             </w:pPr>
             <w:r>
-              <w:lastRenderedPageBreak/>
               <w:t>assets</w:t>
             </w:r>
           </w:p>
@@ -2019,36 +2106,31 @@
                 <w:szCs w:val="20"/>
               </w:rPr>
             </w:pPr>
-          </w:p>
-          <w:p>
-            <w:pPr>
-              <w:rPr>
-                <w:rFonts w:ascii="Arial" w:hAnsi="Arial" w:cs="Arial"/>
-                <w:sz w:val="20"/>
-                <w:szCs w:val="20"/>
-              </w:rPr>
-            </w:pPr>
-          </w:p>
-          <w:p>
-            <w:pPr>
-              <w:rPr>
-                <w:rFonts w:ascii="Arial" w:hAnsi="Arial" w:cs="Arial"/>
-                <w:sz w:val="20"/>
-                <w:szCs w:val="20"/>
-              </w:rPr>
-            </w:pPr>
-          </w:p>
-          <w:p>
-            <w:pPr>
-              <w:rPr>
-                <w:rFonts w:ascii="Arial" w:hAnsi="Arial" w:cs="Arial"/>
-                <w:sz w:val="20"/>
-                <w:szCs w:val="20"/>
-              </w:rPr>
-            </w:pPr>
-            <w:r>
-              <w:rPr>
-                <w:rFonts w:ascii="Arial" w:hAnsi="Arial" w:cs="Arial"/>
+            <w:bookmarkStart w:id="0" w:name="_GoBack"/>
+            <w:bookmarkEnd w:id="0"/>
+          </w:p>
+          <w:p>
+            <w:pPr>
+              <w:rPr>
+                <w:rFonts w:ascii="Arial" w:hAnsi="Arial" w:cs="Arial"/>
+                <w:sz w:val="20"/>
+                <w:szCs w:val="20"/>
+              </w:rPr>
+            </w:pPr>
+          </w:p>
+          <w:p>
+            <w:pPr>
+              <w:rPr>
+                <w:rFonts w:ascii="Arial" w:hAnsi="Arial" w:cs="Arial"/>
+                <w:b/>
+                <w:sz w:val="20"/>
+                <w:szCs w:val="20"/>
+              </w:rPr>
+            </w:pPr>
+            <w:r>
+              <w:rPr>
+                <w:rFonts w:ascii="Arial" w:hAnsi="Arial" w:cs="Arial"/>
+                <w:b/>
                 <w:sz w:val="20"/>
                 <w:szCs w:val="20"/>
               </w:rPr>
@@ -2305,6 +2387,400 @@
           </w:p>
           <w:p>
             <w:pPr>
+              <w:pStyle w:val="ListParagraph"/>
+              <w:numPr>
+                <w:ilvl w:val="1"/>
+                <w:numId w:val="18"/>
+              </w:numPr>
+              <w:rPr>
+                <w:rFonts w:ascii="Arial" w:hAnsi="Arial" w:cs="Arial"/>
+                <w:sz w:val="20"/>
+                <w:szCs w:val="20"/>
+              </w:rPr>
+            </w:pPr>
+            <w:r>
+              <w:rPr>
+                <w:rFonts w:ascii="Arial" w:hAnsi="Arial" w:cs="Arial"/>
+                <w:sz w:val="20"/>
+                <w:szCs w:val="20"/>
+              </w:rPr>
+              <w:t>Click on Execute button on row “Clinical Investigator Inspection List page”</w:t>
+            </w:r>
+            <w:r>
+              <w:rPr>
+                <w:rFonts w:ascii="Arial" w:hAnsi="Arial" w:cs="Arial"/>
+                <w:sz w:val="20"/>
+                <w:szCs w:val="20"/>
+              </w:rPr>
+              <w:t>.</w:t>
+            </w:r>
+          </w:p>
+          <w:p>
+            <w:pPr>
+              <w:rPr>
+                <w:rFonts w:ascii="Arial" w:hAnsi="Arial" w:cs="Arial"/>
+                <w:sz w:val="20"/>
+                <w:szCs w:val="20"/>
+              </w:rPr>
+            </w:pPr>
+          </w:p>
+          <w:p>
+            <w:pPr>
+              <w:pStyle w:val="ListParagraph"/>
+              <w:numPr>
+                <w:ilvl w:val="1"/>
+                <w:numId w:val="18"/>
+              </w:numPr>
+              <w:rPr>
+                <w:rFonts w:ascii="Arial" w:hAnsi="Arial" w:cs="Arial"/>
+                <w:sz w:val="20"/>
+                <w:szCs w:val="20"/>
+              </w:rPr>
+            </w:pPr>
+            <w:r>
+              <w:rPr>
+                <w:rFonts w:ascii="Arial" w:hAnsi="Arial" w:cs="Arial"/>
+                <w:sz w:val="20"/>
+                <w:szCs w:val="20"/>
+              </w:rPr>
+              <w:t xml:space="preserve">A </w:t>
+            </w:r>
+            <w:r>
+              <w:rPr>
+                <w:rFonts w:ascii="Arial" w:hAnsi="Arial" w:cs="Arial"/>
+                <w:sz w:val="20"/>
+                <w:szCs w:val="20"/>
+              </w:rPr>
+              <w:t>mes</w:t>
+            </w:r>
+            <w:r>
+              <w:rPr>
+                <w:rFonts w:ascii="Arial" w:hAnsi="Arial" w:cs="Arial"/>
+                <w:sz w:val="20"/>
+                <w:szCs w:val="20"/>
+              </w:rPr>
+              <w:t>sage: ‘</w:t>
+            </w:r>
+            <w:r>
+              <w:rPr>
+                <w:rFonts w:ascii="Arial" w:hAnsi="Arial" w:cs="Arial"/>
+                <w:sz w:val="20"/>
+                <w:szCs w:val="20"/>
+              </w:rPr>
+              <w:t xml:space="preserve">Data Extraction in progress for </w:t>
+            </w:r>
+            <w:r>
+              <w:rPr>
+                <w:rFonts w:ascii="Arial" w:hAnsi="Arial" w:cs="Arial"/>
+                <w:sz w:val="20"/>
+                <w:szCs w:val="20"/>
+              </w:rPr>
+              <w:t>Clinical Investigator Inspection List page</w:t>
+            </w:r>
+            <w:r>
+              <w:rPr>
+                <w:rFonts w:ascii="Arial" w:hAnsi="Arial" w:cs="Arial"/>
+                <w:sz w:val="20"/>
+                <w:szCs w:val="20"/>
+              </w:rPr>
+              <w:t xml:space="preserve"> ‘</w:t>
+            </w:r>
+            <w:r>
+              <w:rPr>
+                <w:rFonts w:ascii="Arial" w:hAnsi="Arial" w:cs="Arial"/>
+                <w:sz w:val="20"/>
+                <w:szCs w:val="20"/>
+              </w:rPr>
+              <w:t>will appear.</w:t>
+            </w:r>
+          </w:p>
+          <w:p>
+            <w:pPr>
+              <w:rPr>
+                <w:rFonts w:ascii="Arial" w:hAnsi="Arial" w:cs="Arial"/>
+                <w:sz w:val="20"/>
+                <w:szCs w:val="20"/>
+              </w:rPr>
+            </w:pPr>
+          </w:p>
+          <w:p>
+            <w:pPr>
+              <w:pStyle w:val="ListParagraph"/>
+              <w:numPr>
+                <w:ilvl w:val="1"/>
+                <w:numId w:val="18"/>
+              </w:numPr>
+              <w:rPr>
+                <w:rFonts w:ascii="Arial" w:hAnsi="Arial" w:cs="Arial"/>
+                <w:sz w:val="20"/>
+                <w:szCs w:val="20"/>
+              </w:rPr>
+            </w:pPr>
+            <w:r>
+              <w:rPr>
+                <w:rFonts w:ascii="Arial" w:hAnsi="Arial" w:cs="Arial"/>
+                <w:sz w:val="20"/>
+                <w:szCs w:val="20"/>
+              </w:rPr>
+              <w:t>The process will take about 1 to 3 minutes.</w:t>
+            </w:r>
+          </w:p>
+          <w:p>
+            <w:pPr>
+              <w:rPr>
+                <w:rFonts w:ascii="Arial" w:hAnsi="Arial" w:cs="Arial"/>
+                <w:sz w:val="20"/>
+                <w:szCs w:val="20"/>
+              </w:rPr>
+            </w:pPr>
+          </w:p>
+          <w:p>
+            <w:pPr>
+              <w:pStyle w:val="ListParagraph"/>
+              <w:numPr>
+                <w:ilvl w:val="1"/>
+                <w:numId w:val="18"/>
+              </w:numPr>
+              <w:rPr>
+                <w:rFonts w:ascii="Arial" w:hAnsi="Arial" w:cs="Arial"/>
+                <w:sz w:val="20"/>
+                <w:szCs w:val="20"/>
+              </w:rPr>
+            </w:pPr>
+            <w:r>
+              <w:rPr>
+                <w:rFonts w:ascii="Arial" w:hAnsi="Arial" w:cs="Arial"/>
+                <w:sz w:val="20"/>
+                <w:szCs w:val="20"/>
+              </w:rPr>
+              <w:t>‘</w:t>
+            </w:r>
+            <w:r>
+              <w:rPr>
+                <w:rFonts w:ascii="Arial" w:hAnsi="Arial" w:cs="Arial"/>
+                <w:sz w:val="20"/>
+                <w:szCs w:val="20"/>
+              </w:rPr>
+              <w:t xml:space="preserve">Extraction Successful for </w:t>
+            </w:r>
+            <w:r>
+              <w:rPr>
+                <w:rFonts w:ascii="Arial" w:hAnsi="Arial" w:cs="Arial"/>
+                <w:sz w:val="20"/>
+                <w:szCs w:val="20"/>
+              </w:rPr>
+              <w:t>Clinical I</w:t>
+            </w:r>
+            <w:r>
+              <w:rPr>
+                <w:rFonts w:ascii="Arial" w:hAnsi="Arial" w:cs="Arial"/>
+                <w:sz w:val="20"/>
+                <w:szCs w:val="20"/>
+              </w:rPr>
+              <w:t>nvestigator Inspection List</w:t>
+            </w:r>
+            <w:r>
+              <w:rPr>
+                <w:rFonts w:ascii="Arial" w:hAnsi="Arial" w:cs="Arial"/>
+                <w:sz w:val="20"/>
+                <w:szCs w:val="20"/>
+              </w:rPr>
+              <w:t xml:space="preserve"> Page</w:t>
+            </w:r>
+            <w:r>
+              <w:rPr>
+                <w:rFonts w:ascii="Arial" w:hAnsi="Arial" w:cs="Arial"/>
+                <w:sz w:val="20"/>
+                <w:szCs w:val="20"/>
+              </w:rPr>
+              <w:t>’</w:t>
+            </w:r>
+            <w:r>
+              <w:rPr>
+                <w:rFonts w:ascii="Arial" w:hAnsi="Arial" w:cs="Arial"/>
+                <w:sz w:val="20"/>
+                <w:szCs w:val="20"/>
+              </w:rPr>
+              <w:t xml:space="preserve"> message will appear on top of the page</w:t>
+            </w:r>
+          </w:p>
+          <w:p/>
+          <w:p>
+            <w:pPr>
+              <w:rPr>
+                <w:rFonts w:ascii="Arial" w:hAnsi="Arial" w:cs="Arial"/>
+                <w:sz w:val="20"/>
+                <w:szCs w:val="20"/>
+              </w:rPr>
+            </w:pPr>
+          </w:p>
+          <w:p>
+            <w:pPr>
+              <w:pStyle w:val="ListParagraph"/>
+              <w:numPr>
+                <w:ilvl w:val="1"/>
+                <w:numId w:val="18"/>
+              </w:numPr>
+              <w:rPr>
+                <w:rFonts w:ascii="Arial" w:hAnsi="Arial" w:cs="Arial"/>
+                <w:sz w:val="20"/>
+                <w:szCs w:val="20"/>
+              </w:rPr>
+            </w:pPr>
+            <w:r>
+              <w:rPr>
+                <w:rFonts w:ascii="Arial" w:hAnsi="Arial" w:cs="Arial"/>
+                <w:sz w:val="20"/>
+                <w:szCs w:val="20"/>
+              </w:rPr>
+              <w:t>The ‘Scanned/Extracted On’ should display the current date and time.</w:t>
+            </w:r>
+          </w:p>
+          <w:p>
+            <w:pPr>
+              <w:rPr>
+                <w:rFonts w:ascii="Arial" w:hAnsi="Arial" w:cs="Arial"/>
+                <w:sz w:val="20"/>
+                <w:szCs w:val="20"/>
+              </w:rPr>
+            </w:pPr>
+          </w:p>
+          <w:p>
+            <w:pPr>
+              <w:rPr>
+                <w:rFonts w:ascii="Arial" w:hAnsi="Arial" w:cs="Arial"/>
+                <w:sz w:val="20"/>
+                <w:szCs w:val="20"/>
+              </w:rPr>
+            </w:pPr>
+          </w:p>
+          <w:p>
+            <w:pPr>
+              <w:rPr>
+                <w:rFonts w:ascii="Arial" w:hAnsi="Arial" w:cs="Arial"/>
+                <w:sz w:val="20"/>
+                <w:szCs w:val="20"/>
+              </w:rPr>
+            </w:pPr>
+            <w:r>
+              <w:rPr>
+                <w:rFonts w:ascii="Arial" w:hAnsi="Arial" w:cs="Arial"/>
+                <w:sz w:val="20"/>
+                <w:szCs w:val="20"/>
+              </w:rPr>
+              <w:t>Step 4: Click on the Extracted Data, the list of site will be displayed, form the list click on the “Clinical Investigator Inspection List” and check the Number of records inserted.</w:t>
+            </w:r>
+          </w:p>
+          <w:p>
+            <w:pPr>
+              <w:rPr>
+                <w:rFonts w:ascii="Arial" w:hAnsi="Arial" w:cs="Arial"/>
+                <w:sz w:val="20"/>
+                <w:szCs w:val="20"/>
+              </w:rPr>
+            </w:pPr>
+          </w:p>
+          <w:p>
+            <w:pPr>
+              <w:rPr>
+                <w:rFonts w:ascii="Arial" w:hAnsi="Arial" w:cs="Arial"/>
+                <w:sz w:val="20"/>
+                <w:szCs w:val="20"/>
+              </w:rPr>
+            </w:pPr>
+          </w:p>
+          <w:p>
+            <w:pPr>
+              <w:rPr>
+                <w:rFonts w:ascii="Arial" w:hAnsi="Arial" w:cs="Arial"/>
+                <w:sz w:val="20"/>
+                <w:szCs w:val="20"/>
+              </w:rPr>
+            </w:pPr>
+          </w:p>
+          <w:p>
+            <w:pPr>
+              <w:rPr>
+                <w:rFonts w:ascii="Arial" w:hAnsi="Arial" w:cs="Arial"/>
+                <w:sz w:val="20"/>
+                <w:szCs w:val="20"/>
+              </w:rPr>
+            </w:pPr>
+          </w:p>
+          <w:p>
+            <w:pPr>
+              <w:rPr>
+                <w:rFonts w:ascii="Arial" w:hAnsi="Arial" w:cs="Arial"/>
+                <w:sz w:val="20"/>
+                <w:szCs w:val="20"/>
+              </w:rPr>
+            </w:pPr>
+          </w:p>
+          <w:p>
+            <w:pPr>
+              <w:rPr>
+                <w:rFonts w:ascii="Arial" w:hAnsi="Arial" w:cs="Arial"/>
+                <w:sz w:val="20"/>
+                <w:szCs w:val="20"/>
+              </w:rPr>
+            </w:pPr>
+          </w:p>
+          <w:p>
+            <w:pPr>
+              <w:rPr>
+                <w:rFonts w:ascii="Arial" w:hAnsi="Arial" w:cs="Arial"/>
+                <w:sz w:val="20"/>
+                <w:szCs w:val="20"/>
+              </w:rPr>
+            </w:pPr>
+          </w:p>
+          <w:p>
+            <w:pPr>
+              <w:rPr>
+                <w:rFonts w:ascii="Arial" w:hAnsi="Arial" w:cs="Arial"/>
+                <w:sz w:val="20"/>
+                <w:szCs w:val="20"/>
+              </w:rPr>
+            </w:pPr>
+          </w:p>
+          <w:p>
+            <w:pPr>
+              <w:rPr>
+                <w:rFonts w:ascii="Arial" w:hAnsi="Arial" w:cs="Arial"/>
+                <w:sz w:val="20"/>
+                <w:szCs w:val="20"/>
+              </w:rPr>
+            </w:pPr>
+          </w:p>
+          <w:p>
+            <w:pPr>
+              <w:rPr>
+                <w:rFonts w:ascii="Arial" w:hAnsi="Arial" w:cs="Arial"/>
+                <w:sz w:val="20"/>
+                <w:szCs w:val="20"/>
+              </w:rPr>
+            </w:pPr>
+          </w:p>
+          <w:p>
+            <w:pPr>
+              <w:rPr>
+                <w:rFonts w:ascii="Arial" w:hAnsi="Arial" w:cs="Arial"/>
+                <w:sz w:val="20"/>
+                <w:szCs w:val="20"/>
+              </w:rPr>
+            </w:pPr>
+          </w:p>
+          <w:p>
+            <w:pPr>
+              <w:rPr>
+                <w:rFonts w:ascii="Arial" w:hAnsi="Arial" w:cs="Arial"/>
+                <w:sz w:val="20"/>
+                <w:szCs w:val="20"/>
+              </w:rPr>
+            </w:pPr>
+          </w:p>
+          <w:p>
+            <w:pPr>
               <w:rPr>
                 <w:rFonts w:ascii="Arial" w:hAnsi="Arial" w:cs="Arial"/>
                 <w:sz w:val="20"/>
@@ -2329,26 +2805,17 @@
               <w:t>The current status:</w:t>
             </w:r>
           </w:p>
-          <w:p>
-            <w:pPr>
-              <w:rPr>
-                <w:rFonts w:ascii="Arial" w:hAnsi="Arial" w:cs="Arial"/>
-                <w:sz w:val="20"/>
-                <w:szCs w:val="20"/>
-              </w:rPr>
-            </w:pPr>
-          </w:p>
-          <w:bookmarkStart w:id="0" w:name="_GoBack"/>
-          <w:p>
-            <w:pPr>
-              <w:rPr>
-                <w:rFonts w:ascii="Arial" w:hAnsi="Arial" w:cs="Arial"/>
-                <w:sz w:val="20"/>
-                <w:szCs w:val="20"/>
-              </w:rPr>
-            </w:pPr>
-            <w:r>
-              <w:object w:dxaOrig="15585" w:dyaOrig="1365">
+          <w:p/>
+          <w:p>
+            <w:pPr>
+              <w:rPr>
+                <w:rFonts w:ascii="Arial" w:hAnsi="Arial" w:cs="Arial"/>
+                <w:sz w:val="20"/>
+                <w:szCs w:val="20"/>
+              </w:rPr>
+            </w:pPr>
+            <w:r>
+              <w:object w:dxaOrig="16155" w:dyaOrig="6255">
                 <v:shapetype id="_x0000_t75" coordsize="21600,21600" o:spt="75" o:preferrelative="t" path="m@4@5l@4@11@9@11@9@5xe" filled="f" stroked="f">
                   <v:stroke joinstyle="miter"/>
                   <v:formulas>
@@ -2368,311 +2835,81 @@
                   <v:path o:extrusionok="f" gradientshapeok="t" o:connecttype="rect"/>
                   <o:lock v:ext="edit" aspectratio="t"/>
                 </v:shapetype>
-                <v:shape id="_x0000_i1025" type="#_x0000_t75" style="width:451pt;height:39.4pt" o:ole="" o:bordertopcolor="this" o:borderleftcolor="this" o:borderbottomcolor="this" o:borderrightcolor="this">
-                  <v:imagedata r:id="rId7" o:title=""/>
-                  <w10:bordertop type="single" width="4"/>
-                  <w10:borderleft type="single" width="4"/>
-                  <w10:borderbottom type="single" width="4"/>
-                  <w10:borderright type="single" width="4"/>
+                <v:shape id="_x0000_i1025" type="#_x0000_t75" style="width:450.4pt;height:174.65pt" o:ole="">
+                  <v:imagedata r:id="rId15" o:title=""/>
                 </v:shape>
-                <o:OLEObject Type="Embed" ProgID="PBrush" ShapeID="_x0000_i1025" DrawAspect="Content" ObjectID="_1679824777" r:id="rId8"/>
+                <o:OLEObject Type="Embed" ProgID="PBrush" ShapeID="_x0000_i1025" DrawAspect="Content" ObjectID="_1679837739" r:id="rId16"/>
               </w:object>
             </w:r>
-            <w:bookmarkEnd w:id="0"/>
-          </w:p>
-          <w:p>
-            <w:pPr>
-              <w:pStyle w:val="ListParagraph"/>
-              <w:numPr>
-                <w:ilvl w:val="1"/>
-                <w:numId w:val="18"/>
-              </w:numPr>
-              <w:rPr>
-                <w:rFonts w:ascii="Arial" w:hAnsi="Arial" w:cs="Arial"/>
-                <w:sz w:val="20"/>
-                <w:szCs w:val="20"/>
-              </w:rPr>
-            </w:pPr>
-            <w:r>
-              <w:rPr>
-                <w:rFonts w:ascii="Arial" w:hAnsi="Arial" w:cs="Arial"/>
-                <w:sz w:val="20"/>
-                <w:szCs w:val="20"/>
-              </w:rPr>
-              <w:t xml:space="preserve">Click on Execute button on row </w:t>
-            </w:r>
-            <w:proofErr w:type="spellStart"/>
-            <w:r>
-              <w:rPr>
-                <w:rFonts w:ascii="Arial" w:hAnsi="Arial" w:cs="Arial"/>
-                <w:sz w:val="20"/>
-                <w:szCs w:val="20"/>
-              </w:rPr>
-              <w:t>FDADebar</w:t>
-            </w:r>
-            <w:proofErr w:type="spellEnd"/>
-            <w:r>
-              <w:rPr>
-                <w:rFonts w:ascii="Arial" w:hAnsi="Arial" w:cs="Arial"/>
-                <w:sz w:val="20"/>
-                <w:szCs w:val="20"/>
-              </w:rPr>
-              <w:t xml:space="preserve"> page.</w:t>
-            </w:r>
-          </w:p>
-          <w:p>
-            <w:pPr>
-              <w:rPr>
-                <w:rFonts w:ascii="Arial" w:hAnsi="Arial" w:cs="Arial"/>
-                <w:sz w:val="20"/>
-                <w:szCs w:val="20"/>
-              </w:rPr>
-            </w:pPr>
-          </w:p>
-          <w:p>
-            <w:pPr>
-              <w:pStyle w:val="ListParagraph"/>
-              <w:numPr>
-                <w:ilvl w:val="1"/>
-                <w:numId w:val="18"/>
-              </w:numPr>
-              <w:rPr>
-                <w:rFonts w:ascii="Arial" w:hAnsi="Arial" w:cs="Arial"/>
-                <w:sz w:val="20"/>
-                <w:szCs w:val="20"/>
-              </w:rPr>
-            </w:pPr>
-            <w:r>
-              <w:rPr>
-                <w:rFonts w:ascii="Arial" w:hAnsi="Arial" w:cs="Arial"/>
-                <w:sz w:val="20"/>
-                <w:szCs w:val="20"/>
-              </w:rPr>
-              <w:t xml:space="preserve">A </w:t>
-            </w:r>
-            <w:r>
-              <w:rPr>
-                <w:rFonts w:ascii="Arial" w:hAnsi="Arial" w:cs="Arial"/>
-                <w:sz w:val="20"/>
-                <w:szCs w:val="20"/>
-              </w:rPr>
-              <w:t>mes</w:t>
-            </w:r>
-            <w:r>
-              <w:rPr>
-                <w:rFonts w:ascii="Arial" w:hAnsi="Arial" w:cs="Arial"/>
-                <w:sz w:val="20"/>
-                <w:szCs w:val="20"/>
-              </w:rPr>
-              <w:t>sage: ‘</w:t>
-            </w:r>
-            <w:r>
-              <w:rPr>
-                <w:rFonts w:ascii="Arial" w:hAnsi="Arial" w:cs="Arial"/>
-                <w:sz w:val="20"/>
-                <w:szCs w:val="20"/>
-              </w:rPr>
-              <w:t xml:space="preserve">Data Extraction in progress for </w:t>
-            </w:r>
-            <w:proofErr w:type="spellStart"/>
-            <w:r>
-              <w:rPr>
-                <w:rFonts w:ascii="Arial" w:hAnsi="Arial" w:cs="Arial"/>
-                <w:sz w:val="20"/>
-                <w:szCs w:val="20"/>
-              </w:rPr>
-              <w:t>FDADebar</w:t>
-            </w:r>
-            <w:proofErr w:type="spellEnd"/>
-            <w:r>
-              <w:rPr>
-                <w:rFonts w:ascii="Arial" w:hAnsi="Arial" w:cs="Arial"/>
-                <w:sz w:val="20"/>
-                <w:szCs w:val="20"/>
-              </w:rPr>
-              <w:t xml:space="preserve"> page</w:t>
-            </w:r>
-            <w:r>
-              <w:rPr>
-                <w:rFonts w:ascii="Arial" w:hAnsi="Arial" w:cs="Arial"/>
-                <w:sz w:val="20"/>
-                <w:szCs w:val="20"/>
-              </w:rPr>
-              <w:t>’</w:t>
-            </w:r>
-            <w:r>
-              <w:rPr>
-                <w:rFonts w:ascii="Arial" w:hAnsi="Arial" w:cs="Arial"/>
-                <w:sz w:val="20"/>
-                <w:szCs w:val="20"/>
-              </w:rPr>
-              <w:t xml:space="preserve"> will appear.</w:t>
-            </w:r>
-          </w:p>
-          <w:p>
-            <w:pPr>
-              <w:rPr>
-                <w:rFonts w:ascii="Arial" w:hAnsi="Arial" w:cs="Arial"/>
-                <w:sz w:val="20"/>
-                <w:szCs w:val="20"/>
-              </w:rPr>
-            </w:pPr>
-          </w:p>
-          <w:p>
-            <w:pPr>
-              <w:pStyle w:val="ListParagraph"/>
-              <w:numPr>
-                <w:ilvl w:val="1"/>
-                <w:numId w:val="18"/>
-              </w:numPr>
-              <w:rPr>
-                <w:rFonts w:ascii="Arial" w:hAnsi="Arial" w:cs="Arial"/>
-                <w:sz w:val="20"/>
-                <w:szCs w:val="20"/>
-              </w:rPr>
-            </w:pPr>
-            <w:r>
-              <w:rPr>
-                <w:rFonts w:ascii="Arial" w:hAnsi="Arial" w:cs="Arial"/>
-                <w:sz w:val="20"/>
-                <w:szCs w:val="20"/>
-              </w:rPr>
-              <w:t>The process will take about 1 to 3 minutes.</w:t>
-            </w:r>
-          </w:p>
-          <w:p>
-            <w:pPr>
-              <w:rPr>
-                <w:rFonts w:ascii="Arial" w:hAnsi="Arial" w:cs="Arial"/>
-                <w:sz w:val="20"/>
-                <w:szCs w:val="20"/>
-              </w:rPr>
-            </w:pPr>
-          </w:p>
-          <w:p>
-            <w:pPr>
-              <w:pStyle w:val="ListParagraph"/>
-              <w:numPr>
-                <w:ilvl w:val="1"/>
-                <w:numId w:val="18"/>
-              </w:numPr>
-              <w:rPr>
-                <w:rFonts w:ascii="Arial" w:hAnsi="Arial" w:cs="Arial"/>
-                <w:sz w:val="20"/>
-                <w:szCs w:val="20"/>
-              </w:rPr>
-            </w:pPr>
-            <w:r>
-              <w:rPr>
-                <w:rFonts w:ascii="Arial" w:hAnsi="Arial" w:cs="Arial"/>
-                <w:sz w:val="20"/>
-                <w:szCs w:val="20"/>
-              </w:rPr>
-              <w:t>‘</w:t>
-            </w:r>
-            <w:r>
-              <w:rPr>
-                <w:rFonts w:ascii="Arial" w:hAnsi="Arial" w:cs="Arial"/>
-                <w:sz w:val="20"/>
-                <w:szCs w:val="20"/>
-              </w:rPr>
-              <w:t xml:space="preserve">Extraction Successful for </w:t>
-            </w:r>
-            <w:proofErr w:type="spellStart"/>
-            <w:r>
-              <w:rPr>
-                <w:rFonts w:ascii="Arial" w:hAnsi="Arial" w:cs="Arial"/>
-                <w:sz w:val="20"/>
-                <w:szCs w:val="20"/>
-              </w:rPr>
-              <w:t>FDADebar</w:t>
-            </w:r>
-            <w:proofErr w:type="spellEnd"/>
-            <w:r>
-              <w:rPr>
-                <w:rFonts w:ascii="Arial" w:hAnsi="Arial" w:cs="Arial"/>
-                <w:sz w:val="20"/>
-                <w:szCs w:val="20"/>
-              </w:rPr>
-              <w:t xml:space="preserve"> Page</w:t>
-            </w:r>
-            <w:r>
-              <w:rPr>
-                <w:rFonts w:ascii="Arial" w:hAnsi="Arial" w:cs="Arial"/>
-                <w:sz w:val="20"/>
-                <w:szCs w:val="20"/>
-              </w:rPr>
-              <w:t>’</w:t>
-            </w:r>
-            <w:r>
-              <w:rPr>
-                <w:rFonts w:ascii="Arial" w:hAnsi="Arial" w:cs="Arial"/>
-                <w:sz w:val="20"/>
-                <w:szCs w:val="20"/>
-              </w:rPr>
-              <w:t xml:space="preserve"> message will appear on top of the page</w:t>
-            </w:r>
-          </w:p>
-          <w:p/>
-          <w:p>
-            <w:pPr>
-              <w:rPr>
-                <w:rFonts w:ascii="Arial" w:hAnsi="Arial" w:cs="Arial"/>
-                <w:sz w:val="20"/>
-                <w:szCs w:val="20"/>
-              </w:rPr>
-            </w:pPr>
-            <w:r>
-              <w:object w:dxaOrig="7845" w:dyaOrig="3795">
-                <v:shape id="_x0000_i1026" type="#_x0000_t75" style="width:196.3pt;height:95.1pt" o:ole="" o:bordertopcolor="this" o:borderleftcolor="this" o:borderbottomcolor="this" o:borderrightcolor="this">
-                  <v:imagedata r:id="rId9" o:title=""/>
-                  <w10:bordertop type="single" width="4"/>
-                  <w10:borderleft type="single" width="4"/>
-                  <w10:borderbottom type="single" width="4"/>
-                  <w10:borderright type="single" width="4"/>
+          </w:p>
+          <w:p>
+            <w:pPr>
+              <w:rPr>
+                <w:rFonts w:ascii="Arial" w:hAnsi="Arial" w:cs="Arial"/>
+                <w:sz w:val="20"/>
+                <w:szCs w:val="20"/>
+              </w:rPr>
+            </w:pPr>
+          </w:p>
+          <w:p>
+            <w:pPr>
+              <w:rPr>
+                <w:rFonts w:ascii="Arial" w:hAnsi="Arial" w:cs="Arial"/>
+                <w:sz w:val="20"/>
+                <w:szCs w:val="20"/>
+              </w:rPr>
+            </w:pPr>
+          </w:p>
+          <w:p>
+            <w:pPr>
+              <w:rPr>
+                <w:rFonts w:ascii="Arial" w:hAnsi="Arial" w:cs="Arial"/>
+                <w:sz w:val="20"/>
+                <w:szCs w:val="20"/>
+              </w:rPr>
+            </w:pPr>
+          </w:p>
+          <w:p>
+            <w:pPr>
+              <w:rPr>
+                <w:rFonts w:ascii="Arial" w:hAnsi="Arial" w:cs="Arial"/>
+                <w:sz w:val="20"/>
+                <w:szCs w:val="20"/>
+              </w:rPr>
+            </w:pPr>
+            <w:r>
+              <w:rPr>
+                <w:rFonts w:ascii="Arial" w:hAnsi="Arial" w:cs="Arial"/>
+                <w:sz w:val="20"/>
+                <w:szCs w:val="20"/>
+              </w:rPr>
+              <w:t>Previous status:</w:t>
+            </w:r>
+          </w:p>
+          <w:p>
+            <w:pPr>
+              <w:rPr>
+                <w:rFonts w:ascii="Arial" w:hAnsi="Arial" w:cs="Arial"/>
+                <w:sz w:val="20"/>
+                <w:szCs w:val="20"/>
+              </w:rPr>
+            </w:pPr>
+          </w:p>
+          <w:p>
+            <w:pPr>
+              <w:rPr>
+                <w:rFonts w:ascii="Arial" w:hAnsi="Arial" w:cs="Arial"/>
+                <w:sz w:val="20"/>
+                <w:szCs w:val="20"/>
+              </w:rPr>
+            </w:pPr>
+            <w:r>
+              <w:object w:dxaOrig="16395" w:dyaOrig="5895">
+                <v:shape id="_x0000_i1026" type="#_x0000_t75" style="width:451.15pt;height:162.4pt" o:ole="">
+                  <v:imagedata r:id="rId17" o:title=""/>
                 </v:shape>
-                <o:OLEObject Type="Embed" ProgID="PBrush" ShapeID="_x0000_i1026" DrawAspect="Content" ObjectID="_1679824778" r:id="rId10"/>
+                <o:OLEObject Type="Embed" ProgID="PBrush" ShapeID="_x0000_i1026" DrawAspect="Content" ObjectID="_1679837740" r:id="rId18"/>
               </w:object>
-            </w:r>
-          </w:p>
-          <w:p>
-            <w:pPr>
-              <w:rPr>
-                <w:rFonts w:ascii="Arial" w:hAnsi="Arial" w:cs="Arial"/>
-                <w:sz w:val="20"/>
-                <w:szCs w:val="20"/>
-              </w:rPr>
-            </w:pPr>
-          </w:p>
-          <w:p>
-            <w:pPr>
-              <w:rPr>
-                <w:rFonts w:ascii="Arial" w:hAnsi="Arial" w:cs="Arial"/>
-                <w:sz w:val="20"/>
-                <w:szCs w:val="20"/>
-              </w:rPr>
-            </w:pPr>
-          </w:p>
-          <w:p>
-            <w:pPr>
-              <w:pStyle w:val="ListParagraph"/>
-              <w:numPr>
-                <w:ilvl w:val="1"/>
-                <w:numId w:val="18"/>
-              </w:numPr>
-              <w:rPr>
-                <w:rFonts w:ascii="Arial" w:hAnsi="Arial" w:cs="Arial"/>
-                <w:sz w:val="20"/>
-                <w:szCs w:val="20"/>
-              </w:rPr>
-            </w:pPr>
-            <w:r>
-              <w:rPr>
-                <w:rFonts w:ascii="Arial" w:hAnsi="Arial" w:cs="Arial"/>
-                <w:sz w:val="20"/>
-                <w:szCs w:val="20"/>
-              </w:rPr>
-              <w:t>The ‘Scanned/Extracted On’ should display the current date and time.</w:t>
             </w:r>
           </w:p>
           <w:p>
@@ -2776,6 +3013,44 @@
     </w:sectPr>
   </w:body>
 </w:document>
+</file>
+
+<file path=word/endnotes.xml><?xml version="1.0" encoding="utf-8"?>
+<w:endnotes xmlns:wpc="http://schemas.microsoft.com/office/word/2010/wordprocessingCanvas" xmlns:mc="http://schemas.openxmlformats.org/markup-compatibility/2006" xmlns:o="urn:schemas-microsoft-com:office:office" xmlns:r="http://schemas.openxmlformats.org/officeDocument/2006/relationships" xmlns:m="http://schemas.openxmlformats.org/officeDocument/2006/math" xmlns:v="urn:schemas-microsoft-com:vml" xmlns:wp14="http://schemas.microsoft.com/office/word/2010/wordprocessingDrawing" xmlns:wp="http://schemas.openxmlformats.org/drawingml/2006/wordprocessingDrawing" xmlns:w10="urn:schemas-microsoft-com:office:word" xmlns:w="http://schemas.openxmlformats.org/wordprocessingml/2006/main" xmlns:w14="http://schemas.microsoft.com/office/word/2010/wordml" xmlns:wpg="http://schemas.microsoft.com/office/word/2010/wordprocessingGroup" xmlns:wpi="http://schemas.microsoft.com/office/word/2010/wordprocessingInk" xmlns:wne="http://schemas.microsoft.com/office/word/2006/wordml" xmlns:wps="http://schemas.microsoft.com/office/word/2010/wordprocessingShape" mc:Ignorable="w14 wp14">
+  <w:endnote w:type="separator" w:id="-1">
+    <w:p>
+      <w:r>
+        <w:separator/>
+      </w:r>
+    </w:p>
+  </w:endnote>
+  <w:endnote w:type="continuationSeparator" w:id="0">
+    <w:p>
+      <w:r>
+        <w:continuationSeparator/>
+      </w:r>
+    </w:p>
+  </w:endnote>
+</w:endnotes>
+</file>
+
+<file path=word/footnotes.xml><?xml version="1.0" encoding="utf-8"?>
+<w:footnotes xmlns:wpc="http://schemas.microsoft.com/office/word/2010/wordprocessingCanvas" xmlns:mc="http://schemas.openxmlformats.org/markup-compatibility/2006" xmlns:o="urn:schemas-microsoft-com:office:office" xmlns:r="http://schemas.openxmlformats.org/officeDocument/2006/relationships" xmlns:m="http://schemas.openxmlformats.org/officeDocument/2006/math" xmlns:v="urn:schemas-microsoft-com:vml" xmlns:wp14="http://schemas.microsoft.com/office/word/2010/wordprocessingDrawing" xmlns:wp="http://schemas.openxmlformats.org/drawingml/2006/wordprocessingDrawing" xmlns:w10="urn:schemas-microsoft-com:office:word" xmlns:w="http://schemas.openxmlformats.org/wordprocessingml/2006/main" xmlns:w14="http://schemas.microsoft.com/office/word/2010/wordml" xmlns:wpg="http://schemas.microsoft.com/office/word/2010/wordprocessingGroup" xmlns:wpi="http://schemas.microsoft.com/office/word/2010/wordprocessingInk" xmlns:wne="http://schemas.microsoft.com/office/word/2006/wordml" xmlns:wps="http://schemas.microsoft.com/office/word/2010/wordprocessingShape" mc:Ignorable="w14 wp14">
+  <w:footnote w:type="separator" w:id="-1">
+    <w:p>
+      <w:r>
+        <w:separator/>
+      </w:r>
+    </w:p>
+  </w:footnote>
+  <w:footnote w:type="continuationSeparator" w:id="0">
+    <w:p>
+      <w:r>
+        <w:continuationSeparator/>
+      </w:r>
+    </w:p>
+  </w:footnote>
+</w:footnotes>
 </file>
 
 <file path=word/numbering.xml><?xml version="1.0" encoding="utf-8"?>
@@ -4972,6 +5247,29 @@
       <w:lang w:val="en-US"/>
     </w:rPr>
   </w:style>
+  <w:style w:type="paragraph" w:styleId="Heading1">
+    <w:name w:val="heading 1"/>
+    <w:basedOn w:val="Normal"/>
+    <w:next w:val="Normal"/>
+    <w:link w:val="Heading1Char"/>
+    <w:uiPriority w:val="9"/>
+    <w:qFormat/>
+    <w:rsid w:val="00010EFC"/>
+    <w:pPr>
+      <w:keepNext/>
+      <w:keepLines/>
+      <w:spacing w:before="480"/>
+      <w:outlineLvl w:val="0"/>
+    </w:pPr>
+    <w:rPr>
+      <w:rFonts w:asciiTheme="majorHAnsi" w:eastAsiaTheme="majorEastAsia" w:hAnsiTheme="majorHAnsi" w:cstheme="majorBidi"/>
+      <w:b/>
+      <w:bCs/>
+      <w:color w:val="0D6256" w:themeColor="accent1" w:themeShade="BF"/>
+      <w:sz w:val="28"/>
+      <w:szCs w:val="28"/>
+    </w:rPr>
+  </w:style>
   <w:style w:type="character" w:default="1" w:styleId="DefaultParagraphFont">
     <w:name w:val="Default Paragraph Font"/>
     <w:uiPriority w:val="1"/>
@@ -5008,7 +5306,6 @@
       <w:spacing w:after="0" w:line="240" w:lineRule="auto"/>
     </w:pPr>
     <w:tblPr>
-      <w:tblInd w:w="0" w:type="dxa"/>
       <w:tblBorders>
         <w:top w:val="single" w:sz="4" w:space="0" w:color="auto"/>
         <w:left w:val="single" w:sz="4" w:space="0" w:color="auto"/>
@@ -5017,12 +5314,6 @@
         <w:insideH w:val="single" w:sz="4" w:space="0" w:color="auto"/>
         <w:insideV w:val="single" w:sz="4" w:space="0" w:color="auto"/>
       </w:tblBorders>
-      <w:tblCellMar>
-        <w:top w:w="0" w:type="dxa"/>
-        <w:left w:w="108" w:type="dxa"/>
-        <w:bottom w:w="0" w:type="dxa"/>
-        <w:right w:w="108" w:type="dxa"/>
-      </w:tblCellMar>
     </w:tblPr>
   </w:style>
   <w:style w:type="paragraph" w:styleId="ListParagraph">
@@ -5071,6 +5362,70 @@
     <w:rsid w:val="0021419F"/>
     <w:rPr>
       <w:color w:val="808080"/>
+    </w:rPr>
+  </w:style>
+  <w:style w:type="paragraph" w:styleId="Header">
+    <w:name w:val="header"/>
+    <w:basedOn w:val="Normal"/>
+    <w:link w:val="HeaderChar"/>
+    <w:uiPriority w:val="99"/>
+    <w:unhideWhenUsed/>
+    <w:rsid w:val="004C77BE"/>
+    <w:pPr>
+      <w:tabs>
+        <w:tab w:val="center" w:pos="4513"/>
+        <w:tab w:val="right" w:pos="9026"/>
+      </w:tabs>
+    </w:pPr>
+  </w:style>
+  <w:style w:type="character" w:customStyle="1" w:styleId="HeaderChar">
+    <w:name w:val="Header Char"/>
+    <w:basedOn w:val="DefaultParagraphFont"/>
+    <w:link w:val="Header"/>
+    <w:uiPriority w:val="99"/>
+    <w:rsid w:val="004C77BE"/>
+    <w:rPr>
+      <w:lang w:val="en-US"/>
+    </w:rPr>
+  </w:style>
+  <w:style w:type="paragraph" w:styleId="Footer">
+    <w:name w:val="footer"/>
+    <w:basedOn w:val="Normal"/>
+    <w:link w:val="FooterChar"/>
+    <w:uiPriority w:val="99"/>
+    <w:unhideWhenUsed/>
+    <w:rsid w:val="004C77BE"/>
+    <w:pPr>
+      <w:tabs>
+        <w:tab w:val="center" w:pos="4513"/>
+        <w:tab w:val="right" w:pos="9026"/>
+      </w:tabs>
+    </w:pPr>
+  </w:style>
+  <w:style w:type="character" w:customStyle="1" w:styleId="FooterChar">
+    <w:name w:val="Footer Char"/>
+    <w:basedOn w:val="DefaultParagraphFont"/>
+    <w:link w:val="Footer"/>
+    <w:uiPriority w:val="99"/>
+    <w:rsid w:val="004C77BE"/>
+    <w:rPr>
+      <w:lang w:val="en-US"/>
+    </w:rPr>
+  </w:style>
+  <w:style w:type="character" w:customStyle="1" w:styleId="Heading1Char">
+    <w:name w:val="Heading 1 Char"/>
+    <w:basedOn w:val="DefaultParagraphFont"/>
+    <w:link w:val="Heading1"/>
+    <w:uiPriority w:val="9"/>
+    <w:rsid w:val="00010EFC"/>
+    <w:rPr>
+      <w:rFonts w:asciiTheme="majorHAnsi" w:eastAsiaTheme="majorEastAsia" w:hAnsiTheme="majorHAnsi" w:cstheme="majorBidi"/>
+      <w:b/>
+      <w:bCs/>
+      <w:color w:val="0D6256" w:themeColor="accent1" w:themeShade="BF"/>
+      <w:sz w:val="28"/>
+      <w:szCs w:val="28"/>
+      <w:lang w:val="en-US"/>
     </w:rPr>
   </w:style>
 </w:styles>
@@ -5243,6 +5598,29 @@
       <w:lang w:val="en-US"/>
     </w:rPr>
   </w:style>
+  <w:style w:type="paragraph" w:styleId="Heading1">
+    <w:name w:val="heading 1"/>
+    <w:basedOn w:val="Normal"/>
+    <w:next w:val="Normal"/>
+    <w:link w:val="Heading1Char"/>
+    <w:uiPriority w:val="9"/>
+    <w:qFormat/>
+    <w:rsid w:val="00010EFC"/>
+    <w:pPr>
+      <w:keepNext/>
+      <w:keepLines/>
+      <w:spacing w:before="480"/>
+      <w:outlineLvl w:val="0"/>
+    </w:pPr>
+    <w:rPr>
+      <w:rFonts w:asciiTheme="majorHAnsi" w:eastAsiaTheme="majorEastAsia" w:hAnsiTheme="majorHAnsi" w:cstheme="majorBidi"/>
+      <w:b/>
+      <w:bCs/>
+      <w:color w:val="0D6256" w:themeColor="accent1" w:themeShade="BF"/>
+      <w:sz w:val="28"/>
+      <w:szCs w:val="28"/>
+    </w:rPr>
+  </w:style>
   <w:style w:type="character" w:default="1" w:styleId="DefaultParagraphFont">
     <w:name w:val="Default Paragraph Font"/>
     <w:uiPriority w:val="1"/>
@@ -5279,7 +5657,6 @@
       <w:spacing w:after="0" w:line="240" w:lineRule="auto"/>
     </w:pPr>
     <w:tblPr>
-      <w:tblInd w:w="0" w:type="dxa"/>
       <w:tblBorders>
         <w:top w:val="single" w:sz="4" w:space="0" w:color="auto"/>
         <w:left w:val="single" w:sz="4" w:space="0" w:color="auto"/>
@@ -5288,12 +5665,6 @@
         <w:insideH w:val="single" w:sz="4" w:space="0" w:color="auto"/>
         <w:insideV w:val="single" w:sz="4" w:space="0" w:color="auto"/>
       </w:tblBorders>
-      <w:tblCellMar>
-        <w:top w:w="0" w:type="dxa"/>
-        <w:left w:w="108" w:type="dxa"/>
-        <w:bottom w:w="0" w:type="dxa"/>
-        <w:right w:w="108" w:type="dxa"/>
-      </w:tblCellMar>
     </w:tblPr>
   </w:style>
   <w:style w:type="paragraph" w:styleId="ListParagraph">
@@ -5342,6 +5713,70 @@
     <w:rsid w:val="0021419F"/>
     <w:rPr>
       <w:color w:val="808080"/>
+    </w:rPr>
+  </w:style>
+  <w:style w:type="paragraph" w:styleId="Header">
+    <w:name w:val="header"/>
+    <w:basedOn w:val="Normal"/>
+    <w:link w:val="HeaderChar"/>
+    <w:uiPriority w:val="99"/>
+    <w:unhideWhenUsed/>
+    <w:rsid w:val="004C77BE"/>
+    <w:pPr>
+      <w:tabs>
+        <w:tab w:val="center" w:pos="4513"/>
+        <w:tab w:val="right" w:pos="9026"/>
+      </w:tabs>
+    </w:pPr>
+  </w:style>
+  <w:style w:type="character" w:customStyle="1" w:styleId="HeaderChar">
+    <w:name w:val="Header Char"/>
+    <w:basedOn w:val="DefaultParagraphFont"/>
+    <w:link w:val="Header"/>
+    <w:uiPriority w:val="99"/>
+    <w:rsid w:val="004C77BE"/>
+    <w:rPr>
+      <w:lang w:val="en-US"/>
+    </w:rPr>
+  </w:style>
+  <w:style w:type="paragraph" w:styleId="Footer">
+    <w:name w:val="footer"/>
+    <w:basedOn w:val="Normal"/>
+    <w:link w:val="FooterChar"/>
+    <w:uiPriority w:val="99"/>
+    <w:unhideWhenUsed/>
+    <w:rsid w:val="004C77BE"/>
+    <w:pPr>
+      <w:tabs>
+        <w:tab w:val="center" w:pos="4513"/>
+        <w:tab w:val="right" w:pos="9026"/>
+      </w:tabs>
+    </w:pPr>
+  </w:style>
+  <w:style w:type="character" w:customStyle="1" w:styleId="FooterChar">
+    <w:name w:val="Footer Char"/>
+    <w:basedOn w:val="DefaultParagraphFont"/>
+    <w:link w:val="Footer"/>
+    <w:uiPriority w:val="99"/>
+    <w:rsid w:val="004C77BE"/>
+    <w:rPr>
+      <w:lang w:val="en-US"/>
+    </w:rPr>
+  </w:style>
+  <w:style w:type="character" w:customStyle="1" w:styleId="Heading1Char">
+    <w:name w:val="Heading 1 Char"/>
+    <w:basedOn w:val="DefaultParagraphFont"/>
+    <w:link w:val="Heading1"/>
+    <w:uiPriority w:val="9"/>
+    <w:rsid w:val="00010EFC"/>
+    <w:rPr>
+      <w:rFonts w:asciiTheme="majorHAnsi" w:eastAsiaTheme="majorEastAsia" w:hAnsiTheme="majorHAnsi" w:cstheme="majorBidi"/>
+      <w:b/>
+      <w:bCs/>
+      <w:color w:val="0D6256" w:themeColor="accent1" w:themeShade="BF"/>
+      <w:sz w:val="28"/>
+      <w:szCs w:val="28"/>
+      <w:lang w:val="en-US"/>
     </w:rPr>
   </w:style>
 </w:styles>
@@ -5573,11 +6008,71 @@
 </file>
 
 <file path=customXml/item1.xml><?xml version="1.0" encoding="utf-8"?>
+<XMLData TextToDisplay="%EMAILADDRESS%">Patrick.Taur@iconplc.com</XMLData>
+</file>
+
+<file path=customXml/item2.xml><?xml version="1.0" encoding="utf-8"?>
+<XMLData TextToDisplay="%USERNAME%">TaurP</XMLData>
+</file>
+
+<file path=customXml/item3.xml><?xml version="1.0" encoding="utf-8"?>
+<XMLData TextToDisplay="%HOSTNAME%">eu-svdskap16-03.iconcr.com</XMLData>
+</file>
+
+<file path=customXml/item4.xml><?xml version="1.0" encoding="utf-8"?>
+<XMLData TextToDisplay="RightsWATCHMark">4|ICN-ICN-INTERNAL|{00000000-0000-0000-0000-000000000000}</XMLData>
+</file>
+
+<file path=customXml/item5.xml><?xml version="1.0" encoding="utf-8"?>
+<XMLData TextToDisplay="%CLASSIFICATIONDATETIME%">09:48 13/04/2021</XMLData>
+</file>
+
+<file path=customXml/item6.xml><?xml version="1.0" encoding="utf-8"?>
+<XMLData TextToDisplay="%DOCUMENTGUID%">{00000000-0000-0000-0000-000000000000}</XMLData>
+</file>
+
+<file path=customXml/item7.xml><?xml version="1.0" encoding="utf-8"?>
 <b:Sources xmlns:b="http://schemas.openxmlformats.org/officeDocument/2006/bibliography" xmlns="http://schemas.openxmlformats.org/officeDocument/2006/bibliography" SelectedStyle="\APA.XSL" StyleName="APA"/>
 </file>
 
 <file path=customXml/itemProps1.xml><?xml version="1.0" encoding="utf-8"?>
-<ds:datastoreItem xmlns:ds="http://schemas.openxmlformats.org/officeDocument/2006/customXml" ds:itemID="{654DB254-CA52-4383-9217-BCC7F39571E7}">
+<ds:datastoreItem xmlns:ds="http://schemas.openxmlformats.org/officeDocument/2006/customXml" ds:itemID="{3E469322-15AC-498B-979E-90A54DB7D4C7}">
+  <ds:schemaRefs/>
+</ds:datastoreItem>
+</file>
+
+<file path=customXml/itemProps2.xml><?xml version="1.0" encoding="utf-8"?>
+<ds:datastoreItem xmlns:ds="http://schemas.openxmlformats.org/officeDocument/2006/customXml" ds:itemID="{5DB3CA3A-CB3F-4232-91E9-2CAA0FD95843}">
+  <ds:schemaRefs/>
+</ds:datastoreItem>
+</file>
+
+<file path=customXml/itemProps3.xml><?xml version="1.0" encoding="utf-8"?>
+<ds:datastoreItem xmlns:ds="http://schemas.openxmlformats.org/officeDocument/2006/customXml" ds:itemID="{4A6CE71C-7222-441B-8950-E2F7BC2A3A35}">
+  <ds:schemaRefs/>
+</ds:datastoreItem>
+</file>
+
+<file path=customXml/itemProps4.xml><?xml version="1.0" encoding="utf-8"?>
+<ds:datastoreItem xmlns:ds="http://schemas.openxmlformats.org/officeDocument/2006/customXml" ds:itemID="{58B63F58-9D18-4B8A-BEEF-1A033CE51014}">
+  <ds:schemaRefs/>
+</ds:datastoreItem>
+</file>
+
+<file path=customXml/itemProps5.xml><?xml version="1.0" encoding="utf-8"?>
+<ds:datastoreItem xmlns:ds="http://schemas.openxmlformats.org/officeDocument/2006/customXml" ds:itemID="{C15D1D56-E72B-4AA4-8027-ABBE13A4BA31}">
+  <ds:schemaRefs/>
+</ds:datastoreItem>
+</file>
+
+<file path=customXml/itemProps6.xml><?xml version="1.0" encoding="utf-8"?>
+<ds:datastoreItem xmlns:ds="http://schemas.openxmlformats.org/officeDocument/2006/customXml" ds:itemID="{9AB8443A-5B4E-4194-BA95-29C09ED377D3}">
+  <ds:schemaRefs/>
+</ds:datastoreItem>
+</file>
+
+<file path=customXml/itemProps7.xml><?xml version="1.0" encoding="utf-8"?>
+<ds:datastoreItem xmlns:ds="http://schemas.openxmlformats.org/officeDocument/2006/customXml" ds:itemID="{8A89F118-C52A-4A23-A3F9-A56C336D9A9A}">
   <ds:schemaRefs>
     <ds:schemaRef ds:uri="http://schemas.openxmlformats.org/officeDocument/2006/bibliography"/>
   </ds:schemaRefs>

</xml_diff>